<commit_message>
Update Syllabus for the bootcamp.docx
</commit_message>
<xml_diff>
--- a/Syllabus for the bootcamp.docx
+++ b/Syllabus for the bootcamp.docx
@@ -1,6 +1,6 @@
 
 <file path=word/document.xml><?xml version="1.0" encoding="utf-8"?>
-<w:document xmlns:wpc="http://schemas.microsoft.com/office/word/2010/wordprocessingCanvas" xmlns:cx="http://schemas.microsoft.com/office/drawing/2014/chartex" xmlns:cx1="http://schemas.microsoft.com/office/drawing/2015/9/8/chartex" xmlns:cx2="http://schemas.microsoft.com/office/drawing/2015/10/21/chartex" xmlns:cx3="http://schemas.microsoft.com/office/drawing/2016/5/9/chartex" xmlns:cx4="http://schemas.microsoft.com/office/drawing/2016/5/10/chartex" xmlns:cx5="http://schemas.microsoft.com/office/drawing/2016/5/11/chartex" xmlns:cx6="http://schemas.microsoft.com/office/drawing/2016/5/12/chartex" xmlns:cx7="http://schemas.microsoft.com/office/drawing/2016/5/13/chartex" xmlns:cx8="http://schemas.microsoft.com/office/drawing/2016/5/14/chartex" xmlns:mc="http://schemas.openxmlformats.org/markup-compatibility/2006" xmlns:aink="http://schemas.microsoft.com/office/drawing/2016/ink" xmlns:am3d="http://schemas.microsoft.com/office/drawing/2017/model3d" xmlns:o="urn:schemas-microsoft-com:office:office" xmlns:oel="http://schemas.microsoft.com/office/2019/extlst" xmlns:r="http://schemas.openxmlformats.org/officeDocument/2006/relationships" xmlns:m="http://schemas.openxmlformats.org/officeDocument/2006/math" xmlns:v="urn:schemas-microsoft-com:vml" xmlns:wp14="http://schemas.microsoft.com/office/word/2010/wordprocessingDrawing" xmlns:wp="http://schemas.openxmlformats.org/drawingml/2006/wordprocessingDrawing" xmlns:w10="urn:schemas-microsoft-com:office:word" xmlns:w="http://schemas.openxmlformats.org/wordprocessingml/2006/main" xmlns:w14="http://schemas.microsoft.com/office/word/2010/wordml" xmlns:w15="http://schemas.microsoft.com/office/word/2012/wordml" xmlns:w16cex="http://schemas.microsoft.com/office/word/2018/wordml/cex" xmlns:w16cid="http://schemas.microsoft.com/office/word/2016/wordml/cid" xmlns:w16="http://schemas.microsoft.com/office/word/2018/wordml" xmlns:w16du="http://schemas.microsoft.com/office/word/2023/wordml/word16du" xmlns:w16sdtdh="http://schemas.microsoft.com/office/word/2020/wordml/sdtdatahash" xmlns:w16se="http://schemas.microsoft.com/office/word/2015/wordml/symex" xmlns:wpg="http://schemas.microsoft.com/office/word/2010/wordprocessingGroup" xmlns:wpi="http://schemas.microsoft.com/office/word/2010/wordprocessingInk" xmlns:wne="http://schemas.microsoft.com/office/word/2006/wordml" xmlns:wps="http://schemas.microsoft.com/office/word/2010/wordprocessingShape" mc:Ignorable="w14 w15 w16se w16cid w16 w16cex w16sdtdh wp14">
+<w:document xmlns:wpc="http://schemas.microsoft.com/office/word/2010/wordprocessingCanvas" xmlns:cx="http://schemas.microsoft.com/office/drawing/2014/chartex" xmlns:cx1="http://schemas.microsoft.com/office/drawing/2015/9/8/chartex" xmlns:cx2="http://schemas.microsoft.com/office/drawing/2015/10/21/chartex" xmlns:cx3="http://schemas.microsoft.com/office/drawing/2016/5/9/chartex" xmlns:cx4="http://schemas.microsoft.com/office/drawing/2016/5/10/chartex" xmlns:cx5="http://schemas.microsoft.com/office/drawing/2016/5/11/chartex" xmlns:cx6="http://schemas.microsoft.com/office/drawing/2016/5/12/chartex" xmlns:cx7="http://schemas.microsoft.com/office/drawing/2016/5/13/chartex" xmlns:cx8="http://schemas.microsoft.com/office/drawing/2016/5/14/chartex" xmlns:mc="http://schemas.openxmlformats.org/markup-compatibility/2006" xmlns:aink="http://schemas.microsoft.com/office/drawing/2016/ink" xmlns:am3d="http://schemas.microsoft.com/office/drawing/2017/model3d" xmlns:o="urn:schemas-microsoft-com:office:office" xmlns:oel="http://schemas.microsoft.com/office/2019/extlst" xmlns:r="http://schemas.openxmlformats.org/officeDocument/2006/relationships" xmlns:m="http://schemas.openxmlformats.org/officeDocument/2006/math" xmlns:v="urn:schemas-microsoft-com:vml" xmlns:wp14="http://schemas.microsoft.com/office/word/2010/wordprocessingDrawing" xmlns:wp="http://schemas.openxmlformats.org/drawingml/2006/wordprocessingDrawing" xmlns:w10="urn:schemas-microsoft-com:office:word" xmlns:w="http://schemas.openxmlformats.org/wordprocessingml/2006/main" xmlns:w14="http://schemas.microsoft.com/office/word/2010/wordml" xmlns:w15="http://schemas.microsoft.com/office/word/2012/wordml" xmlns:w16cex="http://schemas.microsoft.com/office/word/2018/wordml/cex" xmlns:w16cid="http://schemas.microsoft.com/office/word/2016/wordml/cid" xmlns:w16="http://schemas.microsoft.com/office/word/2018/wordml" xmlns:w16sdtdh="http://schemas.microsoft.com/office/word/2020/wordml/sdtdatahash" xmlns:w16se="http://schemas.microsoft.com/office/word/2015/wordml/symex" xmlns:wpg="http://schemas.microsoft.com/office/word/2010/wordprocessingGroup" xmlns:wpi="http://schemas.microsoft.com/office/word/2010/wordprocessingInk" xmlns:wne="http://schemas.microsoft.com/office/word/2006/wordml" xmlns:wps="http://schemas.microsoft.com/office/word/2010/wordprocessingShape" mc:Ignorable="w14 w15 w16se w16cid w16 w16cex w16sdtdh wp14">
   <w:body>
     <w:p>
       <w:pPr>
@@ -40,9 +40,9 @@
         <w:tblLook w:val="04A0" w:firstRow="1" w:lastRow="0" w:firstColumn="1" w:lastColumn="0" w:noHBand="0" w:noVBand="1"/>
       </w:tblPr>
       <w:tblGrid>
-        <w:gridCol w:w="1005"/>
-        <w:gridCol w:w="2006"/>
-        <w:gridCol w:w="6579"/>
+        <w:gridCol w:w="953"/>
+        <w:gridCol w:w="1902"/>
+        <w:gridCol w:w="6735"/>
       </w:tblGrid>
       <w:tr>
         <w:trPr>
@@ -239,27 +239,7 @@
                 <w:szCs w:val="20"/>
                 <w14:ligatures w14:val="none"/>
               </w:rPr>
-              <w:t xml:space="preserve">Intro to </w:t>
-            </w:r>
-            <w:r>
-              <w:rPr>
-                <w:rFonts w:ascii="Arial" w:eastAsia="Times New Roman" w:hAnsi="Arial" w:cs="Arial"/>
-                <w:kern w:val="0"/>
-                <w:sz w:val="20"/>
-                <w:szCs w:val="20"/>
-                <w14:ligatures w14:val="none"/>
-              </w:rPr>
-              <w:t>MATLAB</w:t>
-            </w:r>
-            <w:r>
-              <w:rPr>
-                <w:rFonts w:ascii="Arial" w:eastAsia="Times New Roman" w:hAnsi="Arial" w:cs="Arial"/>
-                <w:kern w:val="0"/>
-                <w:sz w:val="20"/>
-                <w:szCs w:val="20"/>
-                <w14:ligatures w14:val="none"/>
-              </w:rPr>
-              <w:t>, variable types</w:t>
+              <w:t>Intro to MATLAB, variable types</w:t>
             </w:r>
           </w:p>
         </w:tc>
@@ -919,7 +899,7 @@
                 <w:szCs w:val="20"/>
                 <w14:ligatures w14:val="none"/>
               </w:rPr>
-              <w:t>modeling LIF, plotting place cells, or fitting simple GLMs</w:t>
+              <w:t>Biophysics of single neurons and their modeling applications</w:t>
             </w:r>
           </w:p>
         </w:tc>
@@ -1456,7 +1436,6 @@
   <w:style w:type="character" w:default="1" w:styleId="DefaultParagraphFont">
     <w:name w:val="Default Paragraph Font"/>
     <w:uiPriority w:val="1"/>
-    <w:semiHidden/>
     <w:unhideWhenUsed/>
   </w:style>
   <w:style w:type="table" w:default="1" w:styleId="TableNormal">

</xml_diff>